<commit_message>
update Account, User Table, Entity Relationship
</commit_message>
<xml_diff>
--- a/Review/[T1.1707.E0]_[Group 6]_[Online Aptidute Test]_Review 1_2.docx
+++ b/Review/[T1.1707.E0]_[Group 6]_[Online Aptidute Test]_Review 1_2.docx
@@ -16803,7 +16803,7 @@
             <v:imagedata r:id="rId30" o:title=""/>
             <w10:wrap type="topAndBottom"/>
           </v:shape>
-          <o:OLEObject Type="Embed" ProgID="PBrush" ShapeID="_x0000_s1036" DrawAspect="Content" ObjectID="_1601742426" r:id="rId31"/>
+          <o:OLEObject Type="Embed" ProgID="PBrush" ShapeID="_x0000_s1036" DrawAspect="Content" ObjectID="_1601743941" r:id="rId31"/>
         </w:object>
       </w:r>
     </w:p>
@@ -21289,7 +21289,7 @@
           <v:shape id="_x0000_i1026" type="#_x0000_t75" alt="" style="width:368.25pt;height:187.5pt" o:ole="">
             <v:imagedata r:id="rId34" o:title=""/>
           </v:shape>
-          <o:OLEObject Type="Embed" ProgID="PBrush" ShapeID="_x0000_i1026" DrawAspect="Content" ObjectID="_1601742418" r:id="rId35"/>
+          <o:OLEObject Type="Embed" ProgID="PBrush" ShapeID="_x0000_i1026" DrawAspect="Content" ObjectID="_1601743933" r:id="rId35"/>
         </w:object>
       </w:r>
     </w:p>
@@ -22181,7 +22181,7 @@
           <v:shape id="_x0000_i1027" type="#_x0000_t75" alt="" style="width:372.75pt;height:186.75pt" o:ole="">
             <v:imagedata r:id="rId36" o:title=""/>
           </v:shape>
-          <o:OLEObject Type="Embed" ProgID="PBrush" ShapeID="_x0000_i1027" DrawAspect="Content" ObjectID="_1601742419" r:id="rId37"/>
+          <o:OLEObject Type="Embed" ProgID="PBrush" ShapeID="_x0000_i1027" DrawAspect="Content" ObjectID="_1601743934" r:id="rId37"/>
         </w:object>
       </w:r>
     </w:p>
@@ -23217,7 +23217,7 @@
           <v:shape id="_x0000_i1028" type="#_x0000_t75" alt="" style="width:298.5pt;height:172.5pt" o:ole="">
             <v:imagedata r:id="rId38" o:title=""/>
           </v:shape>
-          <o:OLEObject Type="Embed" ProgID="PBrush" ShapeID="_x0000_i1028" DrawAspect="Content" ObjectID="_1601742420" r:id="rId39"/>
+          <o:OLEObject Type="Embed" ProgID="PBrush" ShapeID="_x0000_i1028" DrawAspect="Content" ObjectID="_1601743935" r:id="rId39"/>
         </w:object>
       </w:r>
     </w:p>
@@ -24475,7 +24475,7 @@
           <v:shape id="_x0000_i1029" type="#_x0000_t75" alt="" style="width:315.75pt;height:167.25pt" o:ole="">
             <v:imagedata r:id="rId40" o:title=""/>
           </v:shape>
-          <o:OLEObject Type="Embed" ProgID="PBrush" ShapeID="_x0000_i1029" DrawAspect="Content" ObjectID="_1601742421" r:id="rId41"/>
+          <o:OLEObject Type="Embed" ProgID="PBrush" ShapeID="_x0000_i1029" DrawAspect="Content" ObjectID="_1601743936" r:id="rId41"/>
         </w:object>
       </w:r>
     </w:p>
@@ -25857,7 +25857,7 @@
           <v:shape id="_x0000_i1030" type="#_x0000_t75" alt="" style="width:305.25pt;height:139.5pt" o:ole="">
             <v:imagedata r:id="rId42" o:title=""/>
           </v:shape>
-          <o:OLEObject Type="Embed" ProgID="PBrush" ShapeID="_x0000_i1030" DrawAspect="Content" ObjectID="_1601742422" r:id="rId43"/>
+          <o:OLEObject Type="Embed" ProgID="PBrush" ShapeID="_x0000_i1030" DrawAspect="Content" ObjectID="_1601743937" r:id="rId43"/>
         </w:object>
       </w:r>
     </w:p>
@@ -27210,7 +27210,7 @@
           <v:shape id="_x0000_i1031" type="#_x0000_t75" alt="" style="width:315pt;height:195pt" o:ole="">
             <v:imagedata r:id="rId44" o:title=""/>
           </v:shape>
-          <o:OLEObject Type="Embed" ProgID="PBrush" ShapeID="_x0000_i1031" DrawAspect="Content" ObjectID="_1601742423" r:id="rId45"/>
+          <o:OLEObject Type="Embed" ProgID="PBrush" ShapeID="_x0000_i1031" DrawAspect="Content" ObjectID="_1601743938" r:id="rId45"/>
         </w:object>
       </w:r>
     </w:p>
@@ -28434,7 +28434,7 @@
           <v:shape id="_x0000_i1032" type="#_x0000_t75" alt="" style="width:360.75pt;height:138.75pt" o:ole="">
             <v:imagedata r:id="rId46" o:title=""/>
           </v:shape>
-          <o:OLEObject Type="Embed" ProgID="PBrush" ShapeID="_x0000_i1032" DrawAspect="Content" ObjectID="_1601742424" r:id="rId47"/>
+          <o:OLEObject Type="Embed" ProgID="PBrush" ShapeID="_x0000_i1032" DrawAspect="Content" ObjectID="_1601743939" r:id="rId47"/>
         </w:object>
       </w:r>
     </w:p>
@@ -29162,7 +29162,7 @@
             <v:imagedata r:id="rId48" o:title=""/>
             <w10:wrap type="topAndBottom"/>
           </v:shape>
-          <o:OLEObject Type="Embed" ProgID="PBrush" ShapeID="_x0000_s1038" DrawAspect="Content" ObjectID="_1601742427" r:id="rId49"/>
+          <o:OLEObject Type="Embed" ProgID="PBrush" ShapeID="_x0000_s1038" DrawAspect="Content" ObjectID="_1601743942" r:id="rId49"/>
         </w:object>
       </w:r>
     </w:p>
@@ -29913,7 +29913,7 @@
           <v:shape id="_x0000_i1034" type="#_x0000_t75" alt="" style="width:390.75pt;height:276pt" o:ole="">
             <v:imagedata r:id="rId50" o:title=""/>
           </v:shape>
-          <o:OLEObject Type="Embed" ProgID="PBrush" ShapeID="_x0000_i1034" DrawAspect="Content" ObjectID="_1601742425" r:id="rId51"/>
+          <o:OLEObject Type="Embed" ProgID="PBrush" ShapeID="_x0000_i1034" DrawAspect="Content" ObjectID="_1601743940" r:id="rId51"/>
         </w:object>
       </w:r>
     </w:p>
@@ -31146,6 +31146,7 @@
           <w:b w:val="0"/>
           <w:szCs w:val="28"/>
         </w:rPr>
+        <w:lastRenderedPageBreak/>
         <w:t xml:space="preserve">IX. </w:t>
       </w:r>
       <w:r>
@@ -31207,10 +31208,10 @@
           <w:szCs w:val="28"/>
         </w:rPr>
         <w:drawing>
-          <wp:inline distT="0" distB="0" distL="114300" distR="114300">
-            <wp:extent cx="5971540" cy="3507740"/>
-            <wp:effectExtent l="0" t="0" r="10160" b="16510"/>
-            <wp:docPr id="40" name="Picture 1"/>
+          <wp:inline distT="0" distB="0" distL="0" distR="0">
+            <wp:extent cx="5962650" cy="4057650"/>
+            <wp:effectExtent l="0" t="0" r="0" b="0"/>
+            <wp:docPr id="13" name="Picture 13"/>
             <wp:cNvGraphicFramePr>
               <a:graphicFrameLocks xmlns:a="http://schemas.openxmlformats.org/drawingml/2006/main" noChangeAspect="1"/>
             </wp:cNvGraphicFramePr>
@@ -31218,27 +31219,34 @@
               <a:graphicData uri="http://schemas.openxmlformats.org/drawingml/2006/picture">
                 <pic:pic xmlns:pic="http://schemas.openxmlformats.org/drawingml/2006/picture">
                   <pic:nvPicPr>
-                    <pic:cNvPr id="40" name="Picture 1"/>
+                    <pic:cNvPr id="0" name="Picture 12"/>
                     <pic:cNvPicPr>
-                      <a:picLocks noChangeAspect="1"/>
+                      <a:picLocks noChangeAspect="1" noChangeArrowheads="1"/>
                     </pic:cNvPicPr>
                   </pic:nvPicPr>
                   <pic:blipFill>
-                    <a:blip r:embed="rId52"/>
+                    <a:blip r:embed="rId52">
+                      <a:extLst>
+                        <a:ext uri="{28A0092B-C50C-407E-A947-70E740481C1C}">
+                          <a14:useLocalDpi xmlns:a14="http://schemas.microsoft.com/office/drawing/2010/main" val="0"/>
+                        </a:ext>
+                      </a:extLst>
+                    </a:blip>
+                    <a:srcRect/>
                     <a:stretch>
                       <a:fillRect/>
                     </a:stretch>
                   </pic:blipFill>
-                  <pic:spPr>
+                  <pic:spPr bwMode="auto">
                     <a:xfrm>
                       <a:off x="0" y="0"/>
-                      <a:ext cx="5971540" cy="3507740"/>
+                      <a:ext cx="5962650" cy="4057650"/>
                     </a:xfrm>
                     <a:prstGeom prst="rect">
                       <a:avLst/>
                     </a:prstGeom>
                     <a:noFill/>
-                    <a:ln w="9525">
+                    <a:ln>
                       <a:noFill/>
                     </a:ln>
                   </pic:spPr>
@@ -31267,7 +31275,6 @@
           <w:sz w:val="28"/>
           <w:szCs w:val="28"/>
         </w:rPr>
-        <w:lastRenderedPageBreak/>
         <w:t xml:space="preserve">2. </w:t>
       </w:r>
       <w:r>
@@ -31451,34 +31458,63 @@
           <w:sz w:val="28"/>
           <w:szCs w:val="28"/>
         </w:rPr>
-        <w:t>2.2Accounts Entity &amp; Properties</w:t>
+        <w:lastRenderedPageBreak/>
+        <w:t>2.</w:t>
       </w:r>
-      <w:bookmarkEnd w:id="65"/>
-    </w:p>
-    <w:p>
-      <w:pPr>
-        <w:spacing w:after="0"/>
-        <w:ind w:firstLine="90"/>
-        <w:rPr>
-          <w:rFonts w:ascii="Times New Roman" w:hAnsi="Times New Roman" w:cs="Times New Roman"/>
-          <w:bCs/>
-          <w:sz w:val="28"/>
-          <w:szCs w:val="28"/>
-        </w:rPr>
-      </w:pPr>
       <w:r>
         <w:rPr>
           <w:rFonts w:ascii="Times New Roman" w:hAnsi="Times New Roman" w:cs="Times New Roman"/>
-          <w:bCs/>
+          <w:b w:val="0"/>
+          <w:bCs w:val="0"/>
+          <w:i/>
+          <w:color w:val="auto"/>
+          <w:sz w:val="28"/>
+          <w:szCs w:val="28"/>
+        </w:rPr>
+        <w:t>2 User Entity</w:t>
+      </w:r>
+      <w:r>
+        <w:rPr>
+          <w:rFonts w:ascii="Times New Roman" w:hAnsi="Times New Roman" w:cs="Times New Roman"/>
+          <w:b w:val="0"/>
+          <w:bCs w:val="0"/>
+          <w:i/>
+          <w:color w:val="auto"/>
+          <w:sz w:val="28"/>
+          <w:szCs w:val="28"/>
+        </w:rPr>
+        <w:t xml:space="preserve"> &amp; Properties</w:t>
+      </w:r>
+    </w:p>
+    <w:p>
+      <w:pPr>
+        <w:pStyle w:val="Heading3"/>
+        <w:rPr>
+          <w:rFonts w:ascii="Times New Roman" w:hAnsi="Times New Roman" w:cs="Times New Roman"/>
+          <w:b w:val="0"/>
+          <w:bCs w:val="0"/>
+          <w:i/>
+          <w:color w:val="auto"/>
+          <w:sz w:val="28"/>
+          <w:szCs w:val="28"/>
+        </w:rPr>
+      </w:pPr>
+      <w:r>
+        <w:rPr>
+          <w:rFonts w:ascii="Times New Roman" w:hAnsi="Times New Roman" w:cs="Times New Roman"/>
+          <w:b w:val="0"/>
+          <w:bCs w:val="0"/>
+          <w:i/>
           <w:noProof/>
+          <w:color w:val="auto"/>
           <w:sz w:val="28"/>
           <w:szCs w:val="28"/>
         </w:rPr>
         <w:drawing>
           <wp:inline distT="0" distB="0" distL="0" distR="0">
-            <wp:extent cx="5939790" cy="3180715"/>
-            <wp:effectExtent l="19050" t="0" r="3810" b="0"/>
-            <wp:docPr id="33" name="Picture 33"/>
+            <wp:extent cx="5972175" cy="3076575"/>
+            <wp:effectExtent l="0" t="0" r="0" b="0"/>
+            <wp:docPr id="12" name="Picture 12"/>
             <wp:cNvGraphicFramePr>
               <a:graphicFrameLocks xmlns:a="http://schemas.openxmlformats.org/drawingml/2006/main" noChangeAspect="1"/>
             </wp:cNvGraphicFramePr>
@@ -31486,7 +31522,7 @@
               <a:graphicData uri="http://schemas.openxmlformats.org/drawingml/2006/picture">
                 <pic:pic xmlns:pic="http://schemas.openxmlformats.org/drawingml/2006/picture">
                   <pic:nvPicPr>
-                    <pic:cNvPr id="0" name="Picture 4"/>
+                    <pic:cNvPr id="0" name="Picture 11"/>
                     <pic:cNvPicPr>
                       <a:picLocks noChangeAspect="1" noChangeArrowheads="1"/>
                     </pic:cNvPicPr>
@@ -31507,7 +31543,7 @@
                   <pic:spPr bwMode="auto">
                     <a:xfrm>
                       <a:off x="0" y="0"/>
-                      <a:ext cx="5939790" cy="3180715"/>
+                      <a:ext cx="5972175" cy="3076575"/>
                     </a:xfrm>
                     <a:prstGeom prst="rect">
                       <a:avLst/>
@@ -31526,30 +31562,6 @@
     </w:p>
     <w:p>
       <w:pPr>
-        <w:spacing w:after="0"/>
-        <w:ind w:firstLine="720"/>
-        <w:rPr>
-          <w:rFonts w:ascii="Times New Roman" w:hAnsi="Times New Roman" w:cs="Times New Roman"/>
-          <w:bCs/>
-          <w:sz w:val="28"/>
-          <w:szCs w:val="28"/>
-        </w:rPr>
-      </w:pPr>
-    </w:p>
-    <w:p>
-      <w:pPr>
-        <w:spacing w:after="0"/>
-        <w:ind w:firstLine="720"/>
-        <w:rPr>
-          <w:rFonts w:ascii="Times New Roman" w:hAnsi="Times New Roman" w:cs="Times New Roman"/>
-          <w:bCs/>
-          <w:sz w:val="28"/>
-          <w:szCs w:val="28"/>
-        </w:rPr>
-      </w:pPr>
-    </w:p>
-    <w:p>
-      <w:pPr>
         <w:pStyle w:val="Heading3"/>
         <w:rPr>
           <w:rFonts w:ascii="Times New Roman" w:hAnsi="Times New Roman" w:cs="Times New Roman"/>
@@ -31561,7 +31573,6 @@
           <w:szCs w:val="28"/>
         </w:rPr>
       </w:pPr>
-      <w:bookmarkStart w:id="66" w:name="_Toc527222743"/>
       <w:r>
         <w:rPr>
           <w:rFonts w:ascii="Times New Roman" w:hAnsi="Times New Roman" w:cs="Times New Roman"/>
@@ -31572,10 +31583,181 @@
           <w:sz w:val="28"/>
           <w:szCs w:val="28"/>
         </w:rPr>
+        <w:t>2.</w:t>
+      </w:r>
+      <w:r>
+        <w:rPr>
+          <w:rFonts w:ascii="Times New Roman" w:hAnsi="Times New Roman" w:cs="Times New Roman"/>
+          <w:b w:val="0"/>
+          <w:bCs w:val="0"/>
+          <w:i/>
+          <w:color w:val="auto"/>
+          <w:sz w:val="28"/>
+          <w:szCs w:val="28"/>
+        </w:rPr>
+        <w:t>3</w:t>
+      </w:r>
+      <w:r>
+        <w:rPr>
+          <w:rFonts w:ascii="Times New Roman" w:hAnsi="Times New Roman" w:cs="Times New Roman"/>
+          <w:b w:val="0"/>
+          <w:bCs w:val="0"/>
+          <w:i/>
+          <w:color w:val="auto"/>
+          <w:sz w:val="28"/>
+          <w:szCs w:val="28"/>
+        </w:rPr>
+        <w:t>Accounts Entity &amp; Properties</w:t>
+      </w:r>
+      <w:bookmarkEnd w:id="65"/>
+    </w:p>
+    <w:p>
+      <w:pPr>
+        <w:spacing w:after="0"/>
+        <w:ind w:firstLine="90"/>
+        <w:rPr>
+          <w:rFonts w:ascii="Times New Roman" w:hAnsi="Times New Roman" w:cs="Times New Roman"/>
+          <w:bCs/>
+          <w:sz w:val="28"/>
+          <w:szCs w:val="28"/>
+        </w:rPr>
+      </w:pPr>
+      <w:r>
+        <w:rPr>
+          <w:rFonts w:ascii="Times New Roman" w:hAnsi="Times New Roman" w:cs="Times New Roman"/>
+          <w:bCs/>
+          <w:noProof/>
+          <w:sz w:val="28"/>
+          <w:szCs w:val="28"/>
+        </w:rPr>
+        <w:drawing>
+          <wp:inline distT="0" distB="0" distL="0" distR="0">
+            <wp:extent cx="5972175" cy="3762375"/>
+            <wp:effectExtent l="0" t="0" r="0" b="0"/>
+            <wp:docPr id="14" name="Picture 14"/>
+            <wp:cNvGraphicFramePr>
+              <a:graphicFrameLocks xmlns:a="http://schemas.openxmlformats.org/drawingml/2006/main" noChangeAspect="1"/>
+            </wp:cNvGraphicFramePr>
+            <a:graphic xmlns:a="http://schemas.openxmlformats.org/drawingml/2006/main">
+              <a:graphicData uri="http://schemas.openxmlformats.org/drawingml/2006/picture">
+                <pic:pic xmlns:pic="http://schemas.openxmlformats.org/drawingml/2006/picture">
+                  <pic:nvPicPr>
+                    <pic:cNvPr id="0" name="Picture 13"/>
+                    <pic:cNvPicPr>
+                      <a:picLocks noChangeAspect="1" noChangeArrowheads="1"/>
+                    </pic:cNvPicPr>
+                  </pic:nvPicPr>
+                  <pic:blipFill>
+                    <a:blip r:embed="rId55">
+                      <a:extLst>
+                        <a:ext uri="{28A0092B-C50C-407E-A947-70E740481C1C}">
+                          <a14:useLocalDpi xmlns:a14="http://schemas.microsoft.com/office/drawing/2010/main" val="0"/>
+                        </a:ext>
+                      </a:extLst>
+                    </a:blip>
+                    <a:srcRect/>
+                    <a:stretch>
+                      <a:fillRect/>
+                    </a:stretch>
+                  </pic:blipFill>
+                  <pic:spPr bwMode="auto">
+                    <a:xfrm>
+                      <a:off x="0" y="0"/>
+                      <a:ext cx="5972175" cy="3762375"/>
+                    </a:xfrm>
+                    <a:prstGeom prst="rect">
+                      <a:avLst/>
+                    </a:prstGeom>
+                    <a:noFill/>
+                    <a:ln>
+                      <a:noFill/>
+                    </a:ln>
+                  </pic:spPr>
+                </pic:pic>
+              </a:graphicData>
+            </a:graphic>
+          </wp:inline>
+        </w:drawing>
+      </w:r>
+      <w:bookmarkStart w:id="66" w:name="_GoBack"/>
+      <w:bookmarkEnd w:id="66"/>
+    </w:p>
+    <w:p>
+      <w:pPr>
+        <w:spacing w:after="0"/>
+        <w:ind w:firstLine="720"/>
+        <w:rPr>
+          <w:rFonts w:ascii="Times New Roman" w:hAnsi="Times New Roman" w:cs="Times New Roman"/>
+          <w:bCs/>
+          <w:sz w:val="28"/>
+          <w:szCs w:val="28"/>
+        </w:rPr>
+      </w:pPr>
+    </w:p>
+    <w:p>
+      <w:pPr>
+        <w:spacing w:after="0"/>
+        <w:ind w:firstLine="720"/>
+        <w:rPr>
+          <w:rFonts w:ascii="Times New Roman" w:hAnsi="Times New Roman" w:cs="Times New Roman"/>
+          <w:bCs/>
+          <w:sz w:val="28"/>
+          <w:szCs w:val="28"/>
+        </w:rPr>
+      </w:pPr>
+    </w:p>
+    <w:p>
+      <w:pPr>
+        <w:pStyle w:val="Heading3"/>
+        <w:rPr>
+          <w:rFonts w:ascii="Times New Roman" w:hAnsi="Times New Roman" w:cs="Times New Roman"/>
+          <w:b w:val="0"/>
+          <w:bCs w:val="0"/>
+          <w:i/>
+          <w:color w:val="auto"/>
+          <w:sz w:val="28"/>
+          <w:szCs w:val="28"/>
+        </w:rPr>
+      </w:pPr>
+      <w:bookmarkStart w:id="67" w:name="_Toc527222743"/>
+      <w:r>
+        <w:rPr>
+          <w:rFonts w:ascii="Times New Roman" w:hAnsi="Times New Roman" w:cs="Times New Roman"/>
+          <w:b w:val="0"/>
+          <w:bCs w:val="0"/>
+          <w:i/>
+          <w:color w:val="auto"/>
+          <w:sz w:val="28"/>
+          <w:szCs w:val="28"/>
+        </w:rPr>
         <w:lastRenderedPageBreak/>
-        <w:t>2.3 Details Registration Entity &amp; Properties</w:t>
+        <w:t>2.</w:t>
       </w:r>
-      <w:bookmarkEnd w:id="66"/>
+      <w:r>
+        <w:rPr>
+          <w:rFonts w:ascii="Times New Roman" w:hAnsi="Times New Roman" w:cs="Times New Roman"/>
+          <w:b w:val="0"/>
+          <w:bCs w:val="0"/>
+          <w:i/>
+          <w:color w:val="auto"/>
+          <w:sz w:val="28"/>
+          <w:szCs w:val="28"/>
+        </w:rPr>
+        <w:t>4</w:t>
+      </w:r>
+      <w:r>
+        <w:rPr>
+          <w:rFonts w:ascii="Times New Roman" w:hAnsi="Times New Roman" w:cs="Times New Roman"/>
+          <w:b w:val="0"/>
+          <w:bCs w:val="0"/>
+          <w:i/>
+          <w:color w:val="auto"/>
+          <w:sz w:val="28"/>
+          <w:szCs w:val="28"/>
+        </w:rPr>
+        <w:t xml:space="preserve"> Details Registration Entity &amp; Properties</w:t>
+      </w:r>
+      <w:bookmarkEnd w:id="67"/>
     </w:p>
     <w:p>
       <w:pPr>
@@ -31613,7 +31795,7 @@
                     </pic:cNvPicPr>
                   </pic:nvPicPr>
                   <pic:blipFill>
-                    <a:blip r:embed="rId55">
+                    <a:blip r:embed="rId56">
                       <a:extLst>
                         <a:ext uri="{28A0092B-C50C-407E-A947-70E740481C1C}">
                           <a14:useLocalDpi xmlns:a14="http://schemas.microsoft.com/office/drawing/2010/main" val="0"/>
@@ -31694,7 +31876,7 @@
           <w:szCs w:val="28"/>
         </w:rPr>
       </w:pPr>
-      <w:bookmarkStart w:id="67" w:name="_Toc527222744"/>
+      <w:bookmarkStart w:id="68" w:name="_Toc527222744"/>
       <w:r>
         <w:rPr>
           <w:rFonts w:ascii="Times New Roman" w:hAnsi="Times New Roman" w:cs="Times New Roman"/>
@@ -31705,9 +31887,33 @@
           <w:sz w:val="28"/>
           <w:szCs w:val="28"/>
         </w:rPr>
-        <w:t>2.4 Schedule Entity &amp; Properties</w:t>
+        <w:t>2.</w:t>
       </w:r>
-      <w:bookmarkEnd w:id="67"/>
+      <w:r>
+        <w:rPr>
+          <w:rFonts w:ascii="Times New Roman" w:hAnsi="Times New Roman" w:cs="Times New Roman"/>
+          <w:b w:val="0"/>
+          <w:bCs w:val="0"/>
+          <w:i/>
+          <w:color w:val="auto"/>
+          <w:sz w:val="28"/>
+          <w:szCs w:val="28"/>
+        </w:rPr>
+        <w:t>5</w:t>
+      </w:r>
+      <w:r>
+        <w:rPr>
+          <w:rFonts w:ascii="Times New Roman" w:hAnsi="Times New Roman" w:cs="Times New Roman"/>
+          <w:b w:val="0"/>
+          <w:bCs w:val="0"/>
+          <w:i/>
+          <w:color w:val="auto"/>
+          <w:sz w:val="28"/>
+          <w:szCs w:val="28"/>
+        </w:rPr>
+        <w:t xml:space="preserve"> Schedule Entity &amp; Properties</w:t>
+      </w:r>
+      <w:bookmarkEnd w:id="68"/>
     </w:p>
     <w:p>
       <w:pPr>
@@ -31757,7 +31963,7 @@
                     </pic:cNvPicPr>
                   </pic:nvPicPr>
                   <pic:blipFill>
-                    <a:blip r:embed="rId56">
+                    <a:blip r:embed="rId57">
                       <a:extLst>
                         <a:ext uri="{28A0092B-C50C-407E-A947-70E740481C1C}">
                           <a14:useLocalDpi xmlns:a14="http://schemas.microsoft.com/office/drawing/2010/main" val="0"/>
@@ -31838,7 +32044,7 @@
           <w:szCs w:val="28"/>
         </w:rPr>
       </w:pPr>
-      <w:bookmarkStart w:id="68" w:name="_Toc527222745"/>
+      <w:bookmarkStart w:id="69" w:name="_Toc527222745"/>
       <w:r>
         <w:rPr>
           <w:rFonts w:ascii="Times New Roman" w:hAnsi="Times New Roman" w:cs="Times New Roman"/>
@@ -31850,9 +32056,33 @@
           <w:szCs w:val="28"/>
         </w:rPr>
         <w:lastRenderedPageBreak/>
-        <w:t>2.5 Exam Entity &amp; Properties</w:t>
+        <w:t>2.</w:t>
       </w:r>
-      <w:bookmarkEnd w:id="68"/>
+      <w:r>
+        <w:rPr>
+          <w:rFonts w:ascii="Times New Roman" w:hAnsi="Times New Roman" w:cs="Times New Roman"/>
+          <w:b w:val="0"/>
+          <w:bCs w:val="0"/>
+          <w:i/>
+          <w:color w:val="auto"/>
+          <w:sz w:val="28"/>
+          <w:szCs w:val="28"/>
+        </w:rPr>
+        <w:t>6</w:t>
+      </w:r>
+      <w:r>
+        <w:rPr>
+          <w:rFonts w:ascii="Times New Roman" w:hAnsi="Times New Roman" w:cs="Times New Roman"/>
+          <w:b w:val="0"/>
+          <w:bCs w:val="0"/>
+          <w:i/>
+          <w:color w:val="auto"/>
+          <w:sz w:val="28"/>
+          <w:szCs w:val="28"/>
+        </w:rPr>
+        <w:t xml:space="preserve"> Exam Entity &amp; Properties</w:t>
+      </w:r>
+      <w:bookmarkEnd w:id="69"/>
     </w:p>
     <w:p>
       <w:pPr>
@@ -31890,7 +32120,7 @@
                     </pic:cNvPicPr>
                   </pic:nvPicPr>
                   <pic:blipFill>
-                    <a:blip r:embed="rId57">
+                    <a:blip r:embed="rId58">
                       <a:extLst>
                         <a:ext uri="{28A0092B-C50C-407E-A947-70E740481C1C}">
                           <a14:useLocalDpi xmlns:a14="http://schemas.microsoft.com/office/drawing/2010/main" val="0"/>
@@ -31947,7 +32177,7 @@
           <w:szCs w:val="28"/>
         </w:rPr>
       </w:pPr>
-      <w:bookmarkStart w:id="69" w:name="_Toc527222746"/>
+      <w:bookmarkStart w:id="70" w:name="_Toc527222746"/>
       <w:r>
         <w:rPr>
           <w:rFonts w:ascii="Times New Roman" w:hAnsi="Times New Roman" w:cs="Times New Roman"/>
@@ -31958,9 +32188,33 @@
           <w:sz w:val="28"/>
           <w:szCs w:val="28"/>
         </w:rPr>
-        <w:t>2.6 Details Exam Entity &amp; Properties</w:t>
+        <w:t>2.</w:t>
       </w:r>
-      <w:bookmarkEnd w:id="69"/>
+      <w:r>
+        <w:rPr>
+          <w:rFonts w:ascii="Times New Roman" w:hAnsi="Times New Roman" w:cs="Times New Roman"/>
+          <w:b w:val="0"/>
+          <w:bCs w:val="0"/>
+          <w:i/>
+          <w:color w:val="auto"/>
+          <w:sz w:val="28"/>
+          <w:szCs w:val="28"/>
+        </w:rPr>
+        <w:t>7</w:t>
+      </w:r>
+      <w:r>
+        <w:rPr>
+          <w:rFonts w:ascii="Times New Roman" w:hAnsi="Times New Roman" w:cs="Times New Roman"/>
+          <w:b w:val="0"/>
+          <w:bCs w:val="0"/>
+          <w:i/>
+          <w:color w:val="auto"/>
+          <w:sz w:val="28"/>
+          <w:szCs w:val="28"/>
+        </w:rPr>
+        <w:t xml:space="preserve"> Details Exam Entity &amp; Properties</w:t>
+      </w:r>
+      <w:bookmarkEnd w:id="70"/>
     </w:p>
     <w:p>
       <w:pPr>
@@ -31998,7 +32252,7 @@
                     </pic:cNvPicPr>
                   </pic:nvPicPr>
                   <pic:blipFill>
-                    <a:blip r:embed="rId58">
+                    <a:blip r:embed="rId59">
                       <a:extLst>
                         <a:ext uri="{28A0092B-C50C-407E-A947-70E740481C1C}">
                           <a14:useLocalDpi xmlns:a14="http://schemas.microsoft.com/office/drawing/2010/main" val="0"/>
@@ -32055,7 +32309,7 @@
           <w:szCs w:val="28"/>
         </w:rPr>
       </w:pPr>
-      <w:bookmarkStart w:id="70" w:name="_Toc527222747"/>
+      <w:bookmarkStart w:id="71" w:name="_Toc527222747"/>
       <w:r>
         <w:rPr>
           <w:rFonts w:ascii="Times New Roman" w:hAnsi="Times New Roman" w:cs="Times New Roman"/>
@@ -32067,9 +32321,33 @@
           <w:szCs w:val="28"/>
         </w:rPr>
         <w:lastRenderedPageBreak/>
-        <w:t>2.7 Question Entity &amp; Properties</w:t>
+        <w:t>2.</w:t>
       </w:r>
-      <w:bookmarkEnd w:id="70"/>
+      <w:r>
+        <w:rPr>
+          <w:rFonts w:ascii="Times New Roman" w:hAnsi="Times New Roman" w:cs="Times New Roman"/>
+          <w:b w:val="0"/>
+          <w:bCs w:val="0"/>
+          <w:i/>
+          <w:color w:val="auto"/>
+          <w:sz w:val="28"/>
+          <w:szCs w:val="28"/>
+        </w:rPr>
+        <w:t>8</w:t>
+      </w:r>
+      <w:r>
+        <w:rPr>
+          <w:rFonts w:ascii="Times New Roman" w:hAnsi="Times New Roman" w:cs="Times New Roman"/>
+          <w:b w:val="0"/>
+          <w:bCs w:val="0"/>
+          <w:i/>
+          <w:color w:val="auto"/>
+          <w:sz w:val="28"/>
+          <w:szCs w:val="28"/>
+        </w:rPr>
+        <w:t xml:space="preserve"> Question Entity &amp; Properties</w:t>
+      </w:r>
+      <w:bookmarkEnd w:id="71"/>
     </w:p>
     <w:p>
       <w:pPr>
@@ -32103,7 +32381,7 @@
                     </pic:cNvPicPr>
                   </pic:nvPicPr>
                   <pic:blipFill>
-                    <a:blip r:embed="rId59"/>
+                    <a:blip r:embed="rId60"/>
                     <a:stretch>
                       <a:fillRect/>
                     </a:stretch>
@@ -32127,8 +32405,6 @@
           </wp:inline>
         </w:drawing>
       </w:r>
-      <w:bookmarkStart w:id="71" w:name="_GoBack"/>
-      <w:bookmarkEnd w:id="71"/>
     </w:p>
     <w:p>
       <w:pPr>
@@ -32166,7 +32442,31 @@
           <w:sz w:val="28"/>
           <w:szCs w:val="28"/>
         </w:rPr>
-        <w:t xml:space="preserve">2.8 Type </w:t>
+        <w:t>2.</w:t>
+      </w:r>
+      <w:r>
+        <w:rPr>
+          <w:rFonts w:ascii="Times New Roman" w:hAnsi="Times New Roman" w:cs="Times New Roman"/>
+          <w:b w:val="0"/>
+          <w:bCs w:val="0"/>
+          <w:i/>
+          <w:color w:val="auto"/>
+          <w:sz w:val="28"/>
+          <w:szCs w:val="28"/>
+        </w:rPr>
+        <w:t>9</w:t>
+      </w:r>
+      <w:r>
+        <w:rPr>
+          <w:rFonts w:ascii="Times New Roman" w:hAnsi="Times New Roman" w:cs="Times New Roman"/>
+          <w:b w:val="0"/>
+          <w:bCs w:val="0"/>
+          <w:i/>
+          <w:color w:val="auto"/>
+          <w:sz w:val="28"/>
+          <w:szCs w:val="28"/>
+        </w:rPr>
+        <w:t xml:space="preserve"> Type </w:t>
       </w:r>
       <w:proofErr w:type="gramStart"/>
       <w:r>
@@ -32232,7 +32532,7 @@
                     </pic:cNvPicPr>
                   </pic:nvPicPr>
                   <pic:blipFill>
-                    <a:blip r:embed="rId60">
+                    <a:blip r:embed="rId61">
                       <a:extLst>
                         <a:ext uri="{28A0092B-C50C-407E-A947-70E740481C1C}">
                           <a14:useLocalDpi xmlns:a14="http://schemas.microsoft.com/office/drawing/2010/main" val="0"/>
@@ -33683,8 +33983,8 @@
       </w:pPr>
     </w:p>
     <w:sectPr>
-      <w:headerReference w:type="default" r:id="rId61"/>
-      <w:footerReference w:type="default" r:id="rId62"/>
+      <w:headerReference w:type="default" r:id="rId62"/>
+      <w:footerReference w:type="default" r:id="rId63"/>
       <w:pgSz w:w="12240" w:h="15840"/>
       <w:pgMar w:top="1134" w:right="1134" w:bottom="1134" w:left="1701" w:header="720" w:footer="720" w:gutter="0"/>
       <w:pgBorders w:display="firstPage">
@@ -34999,7 +35299,7 @@
     <w:lsdException w:name="Table Web 2" w:semiHidden="1" w:unhideWhenUsed="1"/>
     <w:lsdException w:name="Table Web 3" w:semiHidden="1" w:unhideWhenUsed="1"/>
     <w:lsdException w:name="Balloon Text" w:semiHidden="1" w:unhideWhenUsed="1"/>
-    <w:lsdException w:name="Table Grid" w:semiHidden="1" w:uiPriority="59" w:unhideWhenUsed="1"/>
+    <w:lsdException w:name="Table Grid" w:uiPriority="59"/>
     <w:lsdException w:name="Table Theme" w:semiHidden="1" w:unhideWhenUsed="1"/>
     <w:lsdException w:name="Placeholder Text" w:semiHidden="1"/>
     <w:lsdException w:name="No Spacing" w:uiPriority="1" w:qFormat="1"/>
@@ -35897,7 +36197,7 @@
 </file>
 
 <file path=customXml/itemProps1.xml><?xml version="1.0" encoding="utf-8"?>
-<ds:datastoreItem xmlns:ds="http://schemas.openxmlformats.org/officeDocument/2006/customXml" ds:itemID="{8C974159-7D22-4D13-A3CD-3BE86BCBA221}">
+<ds:datastoreItem xmlns:ds="http://schemas.openxmlformats.org/officeDocument/2006/customXml" ds:itemID="{862CF1E4-B3A9-49B2-BAE0-9F44D6EB4461}">
   <ds:schemaRefs>
     <ds:schemaRef ds:uri="http://schemas.openxmlformats.org/officeDocument/2006/bibliography"/>
   </ds:schemaRefs>

</xml_diff>